<commit_message>
user feedback completed till sakhi word
</commit_message>
<xml_diff>
--- a/javascript requirement.docx
+++ b/javascript requirement.docx
@@ -869,7 +869,19 @@
         <w:rPr>
           <w:rFonts w:ascii="Siddhanta" w:hAnsi="Siddhanta" w:cs="Siddhanta"/>
         </w:rPr>
-        <w:t xml:space="preserve"> = array("pUrva","para","avara","dakziRa","uttara","apara","aDara",);</w:t>
+        <w:t xml:space="preserve"> = array("pUrva","para","avara","da</w:t>
+      </w:r>
+      <w:r>
+        <w:rPr>
+          <w:rFonts w:ascii="Siddhanta" w:hAnsi="Siddhanta" w:cs="Siddhanta"/>
+        </w:rPr>
+        <w:t>kziRa","uttara","apara","aDara"</w:t>
+      </w:r>
+      <w:r>
+        <w:rPr>
+          <w:rFonts w:ascii="Siddhanta" w:hAnsi="Siddhanta" w:cs="Siddhanta"/>
+        </w:rPr>
+        <w:t>);</w:t>
       </w:r>
     </w:p>
     <w:p>

</xml_diff>